<commit_message>
Challenge 4 Updated WORD DOC version
updated WORD doc version to account for changes between LogicApps (PREVIEW) vs LogicApps (GA) as of 3/22/2021
</commit_message>
<xml_diff>
--- a/Sentiment Analysis with Storage Queues, Azure Function, Logic App, Cosmos DB and Powerbi.docx
+++ b/Sentiment Analysis with Storage Queues, Azure Function, Logic App, Cosmos DB and Powerbi.docx
@@ -1,6 +1,6 @@
 
 <file path=word/document.xml><?xml version="1.0" encoding="utf-8"?>
-<w:document xmlns:wpc="http://schemas.microsoft.com/office/word/2010/wordprocessingCanvas" xmlns:cx="http://schemas.microsoft.com/office/drawing/2014/chartex" xmlns:cx1="http://schemas.microsoft.com/office/drawing/2015/9/8/chartex" xmlns:cx2="http://schemas.microsoft.com/office/drawing/2015/10/21/chartex" xmlns:cx3="http://schemas.microsoft.com/office/drawing/2016/5/9/chartex" xmlns:cx4="http://schemas.microsoft.com/office/drawing/2016/5/10/chartex" xmlns:cx5="http://schemas.microsoft.com/office/drawing/2016/5/11/chartex" xmlns:cx6="http://schemas.microsoft.com/office/drawing/2016/5/12/chartex" xmlns:cx7="http://schemas.microsoft.com/office/drawing/2016/5/13/chartex" xmlns:cx8="http://schemas.microsoft.com/office/drawing/2016/5/14/chartex" xmlns:mc="http://schemas.openxmlformats.org/markup-compatibility/2006" xmlns:aink="http://schemas.microsoft.com/office/drawing/2016/ink" xmlns:am3d="http://schemas.microsoft.com/office/drawing/2017/model3d" xmlns:o="urn:schemas-microsoft-com:office:office" xmlns:r="http://schemas.openxmlformats.org/officeDocument/2006/relationships" xmlns:m="http://schemas.openxmlformats.org/officeDocument/2006/math" xmlns:v="urn:schemas-microsoft-com:vml" xmlns:wp14="http://schemas.microsoft.com/office/word/2010/wordprocessingDrawing" xmlns:wp="http://schemas.openxmlformats.org/drawingml/2006/wordprocessingDrawing" xmlns:w10="urn:schemas-microsoft-com:office:word" xmlns:w="http://schemas.openxmlformats.org/wordprocessingml/2006/main" xmlns:w14="http://schemas.microsoft.com/office/word/2010/wordml" xmlns:w15="http://schemas.microsoft.com/office/word/2012/wordml" xmlns:w16cex="http://schemas.microsoft.com/office/word/2018/wordml/cex" xmlns:w16cid="http://schemas.microsoft.com/office/word/2016/wordml/cid" xmlns:w16="http://schemas.microsoft.com/office/word/2018/wordml" xmlns:w16se="http://schemas.microsoft.com/office/word/2015/wordml/symex" xmlns:wpg="http://schemas.microsoft.com/office/word/2010/wordprocessingGroup" xmlns:wpi="http://schemas.microsoft.com/office/word/2010/wordprocessingInk" xmlns:wne="http://schemas.microsoft.com/office/word/2006/wordml" xmlns:wps="http://schemas.microsoft.com/office/word/2010/wordprocessingShape" mc:Ignorable="w14 w15 w16se w16cid w16 w16cex wp14">
+<w:document xmlns:wpc="http://schemas.microsoft.com/office/word/2010/wordprocessingCanvas" xmlns:cx="http://schemas.microsoft.com/office/drawing/2014/chartex" xmlns:cx1="http://schemas.microsoft.com/office/drawing/2015/9/8/chartex" xmlns:cx2="http://schemas.microsoft.com/office/drawing/2015/10/21/chartex" xmlns:cx3="http://schemas.microsoft.com/office/drawing/2016/5/9/chartex" xmlns:cx4="http://schemas.microsoft.com/office/drawing/2016/5/10/chartex" xmlns:cx5="http://schemas.microsoft.com/office/drawing/2016/5/11/chartex" xmlns:cx6="http://schemas.microsoft.com/office/drawing/2016/5/12/chartex" xmlns:cx7="http://schemas.microsoft.com/office/drawing/2016/5/13/chartex" xmlns:cx8="http://schemas.microsoft.com/office/drawing/2016/5/14/chartex" xmlns:mc="http://schemas.openxmlformats.org/markup-compatibility/2006" xmlns:aink="http://schemas.microsoft.com/office/drawing/2016/ink" xmlns:am3d="http://schemas.microsoft.com/office/drawing/2017/model3d" xmlns:o="urn:schemas-microsoft-com:office:office" xmlns:r="http://schemas.openxmlformats.org/officeDocument/2006/relationships" xmlns:m="http://schemas.openxmlformats.org/officeDocument/2006/math" xmlns:v="urn:schemas-microsoft-com:vml" xmlns:wp14="http://schemas.microsoft.com/office/word/2010/wordprocessingDrawing" xmlns:wp="http://schemas.openxmlformats.org/drawingml/2006/wordprocessingDrawing" xmlns:w10="urn:schemas-microsoft-com:office:word" xmlns:w="http://schemas.openxmlformats.org/wordprocessingml/2006/main" xmlns:w14="http://schemas.microsoft.com/office/word/2010/wordml" xmlns:w15="http://schemas.microsoft.com/office/word/2012/wordml" xmlns:w16cex="http://schemas.microsoft.com/office/word/2018/wordml/cex" xmlns:w16cid="http://schemas.microsoft.com/office/word/2016/wordml/cid" xmlns:w16="http://schemas.microsoft.com/office/word/2018/wordml" xmlns:w16sdtdh="http://schemas.microsoft.com/office/word/2020/wordml/sdtdatahash" xmlns:w16se="http://schemas.microsoft.com/office/word/2015/wordml/symex" xmlns:wpg="http://schemas.microsoft.com/office/word/2010/wordprocessingGroup" xmlns:wpi="http://schemas.microsoft.com/office/word/2010/wordprocessingInk" xmlns:wne="http://schemas.microsoft.com/office/word/2006/wordml" xmlns:wps="http://schemas.microsoft.com/office/word/2010/wordprocessingShape" mc:Ignorable="w14 w15 w16se w16cid w16 w16cex w16sdtdh wp14">
   <w:body>
     <w:p>
       <w:pPr>
@@ -143,10 +143,10 @@
             <v:path o:extrusionok="f" gradientshapeok="t" o:connecttype="rect"/>
             <o:lock v:ext="edit" aspectratio="t"/>
           </v:shapetype>
-          <v:shape id="_x0000_i1025" type="#_x0000_t75" style="width:468pt;height:145pt" o:ole="">
+          <v:shape id="_x0000_i1025" type="#_x0000_t75" style="width:468pt;height:144.75pt" o:ole="">
             <v:imagedata r:id="rId5" o:title=""/>
           </v:shape>
-          <o:OLEObject Type="Embed" ProgID="Visio.Drawing.15" ShapeID="_x0000_i1025" DrawAspect="Content" ObjectID="_1677823792" r:id="rId6"/>
+          <o:OLEObject Type="Embed" ProgID="Visio.Drawing.15" ShapeID="_x0000_i1025" DrawAspect="Content" ObjectID="_1678365308" r:id="rId6"/>
         </w:object>
       </w:r>
     </w:p>
@@ -2798,7 +2798,16 @@
           <w:sz w:val="24"/>
           <w:szCs w:val="24"/>
         </w:rPr>
-        <w:t xml:space="preserve">under document user </w:t>
+        <w:t>under document user dynamic content and function to inse</w:t>
+      </w:r>
+      <w:r>
+        <w:rPr>
+          <w:rFonts w:ascii="Segoe UI" w:eastAsia="Times New Roman" w:hAnsi="Segoe UI" w:cs="Segoe UI"/>
+          <w:color w:val="171717"/>
+          <w:sz w:val="24"/>
+          <w:szCs w:val="24"/>
+        </w:rPr>
+        <w:t xml:space="preserve">rt message and add ID field for uniqueness. </w:t>
       </w:r>
       <w:r>
         <w:rPr>
@@ -2808,28 +2817,45 @@
           <w:szCs w:val="24"/>
         </w:rPr>
         <w:lastRenderedPageBreak/>
-        <w:t>dynamic content and function to inse</w:t>
-      </w:r>
-      <w:r>
-        <w:rPr>
-          <w:rFonts w:ascii="Segoe UI" w:eastAsia="Times New Roman" w:hAnsi="Segoe UI" w:cs="Segoe UI"/>
-          <w:color w:val="171717"/>
-          <w:sz w:val="24"/>
-          <w:szCs w:val="24"/>
-        </w:rPr>
-        <w:t xml:space="preserve">rt message and add ID field for uniqueness. The formula looks like </w:t>
-      </w:r>
-      <w:proofErr w:type="gramStart"/>
-      <w:r>
-        <w:rPr>
-          <w:rFonts w:ascii="Segoe UI" w:eastAsia="Times New Roman" w:hAnsi="Segoe UI" w:cs="Segoe UI"/>
-          <w:color w:val="171717"/>
-          <w:sz w:val="24"/>
-          <w:szCs w:val="24"/>
-        </w:rPr>
-        <w:t>this</w:t>
-      </w:r>
-      <w:proofErr w:type="gramEnd"/>
+        <w:t>The formula looks like this</w:t>
+      </w:r>
+      <w:r>
+        <w:rPr>
+          <w:rFonts w:ascii="Segoe UI" w:eastAsia="Times New Roman" w:hAnsi="Segoe UI" w:cs="Segoe UI"/>
+          <w:color w:val="171717"/>
+          <w:sz w:val="24"/>
+          <w:szCs w:val="24"/>
+        </w:rPr>
+        <w:t>:</w:t>
+      </w:r>
+      <w:r>
+        <w:rPr>
+          <w:rFonts w:ascii="Segoe UI" w:eastAsia="Times New Roman" w:hAnsi="Segoe UI" w:cs="Segoe UI"/>
+          <w:color w:val="171717"/>
+          <w:sz w:val="24"/>
+          <w:szCs w:val="24"/>
+        </w:rPr>
+        <w:br/>
+      </w:r>
+      <w:r>
+        <w:rPr>
+          <w:rFonts w:ascii="Segoe UI" w:eastAsia="Times New Roman" w:hAnsi="Segoe UI" w:cs="Segoe UI"/>
+          <w:color w:val="171717"/>
+          <w:sz w:val="24"/>
+          <w:szCs w:val="24"/>
+        </w:rPr>
+        <w:br/>
+        <w:t>LOGICAPPS (PREVIEW) Version:</w:t>
+      </w:r>
+      <w:r>
+        <w:rPr>
+          <w:rFonts w:ascii="Segoe UI" w:eastAsia="Times New Roman" w:hAnsi="Segoe UI" w:cs="Segoe UI"/>
+          <w:color w:val="171717"/>
+          <w:sz w:val="24"/>
+          <w:szCs w:val="24"/>
+        </w:rPr>
+        <w:br/>
+      </w:r>
     </w:p>
     <w:p>
       <w:pPr>
@@ -2872,8 +2898,107 @@
         </w:rPr>
         <w:t>()),'MessageArrivalTime',utcNow())</w:t>
       </w:r>
-    </w:p>
-    <w:p/>
+      <w:r>
+        <w:rPr>
+          <w:rFonts w:ascii="Consolas" w:eastAsia="Times New Roman" w:hAnsi="Consolas" w:cs="Times New Roman"/>
+          <w:color w:val="000000"/>
+          <w:sz w:val="21"/>
+          <w:szCs w:val="21"/>
+        </w:rPr>
+        <w:br/>
+      </w:r>
+    </w:p>
+    <w:p>
+      <w:pPr>
+        <w:pStyle w:val="ListParagraph"/>
+        <w:shd w:val="clear" w:color="auto" w:fill="FFFFFE"/>
+        <w:spacing w:after="0" w:line="285" w:lineRule="atLeast"/>
+        <w:rPr>
+          <w:rFonts w:ascii="Consolas" w:eastAsia="Times New Roman" w:hAnsi="Consolas" w:cs="Times New Roman"/>
+          <w:color w:val="000000"/>
+          <w:sz w:val="21"/>
+          <w:szCs w:val="21"/>
+        </w:rPr>
+      </w:pPr>
+    </w:p>
+    <w:p>
+      <w:pPr>
+        <w:pStyle w:val="ListParagraph"/>
+        <w:shd w:val="clear" w:color="auto" w:fill="FFFFFE"/>
+        <w:spacing w:after="0" w:line="285" w:lineRule="atLeast"/>
+        <w:rPr>
+          <w:rFonts w:ascii="Consolas" w:eastAsia="Times New Roman" w:hAnsi="Consolas" w:cs="Times New Roman"/>
+          <w:color w:val="000000"/>
+          <w:sz w:val="21"/>
+          <w:szCs w:val="21"/>
+        </w:rPr>
+      </w:pPr>
+      <w:r>
+        <w:rPr>
+          <w:rFonts w:ascii="Consolas" w:eastAsia="Times New Roman" w:hAnsi="Consolas" w:cs="Times New Roman"/>
+          <w:color w:val="000000"/>
+          <w:sz w:val="21"/>
+          <w:szCs w:val="21"/>
+        </w:rPr>
+        <w:t>LOGICAPPS (GA) Version: (as of 3/22/2021)</w:t>
+      </w:r>
+      <w:r>
+        <w:rPr>
+          <w:rFonts w:ascii="Consolas" w:eastAsia="Times New Roman" w:hAnsi="Consolas" w:cs="Times New Roman"/>
+          <w:color w:val="000000"/>
+          <w:sz w:val="21"/>
+          <w:szCs w:val="21"/>
+        </w:rPr>
+        <w:br/>
+      </w:r>
+      <w:r>
+        <w:rPr>
+          <w:rFonts w:ascii="Consolas" w:eastAsia="Times New Roman" w:hAnsi="Consolas" w:cs="Times New Roman"/>
+          <w:color w:val="000000"/>
+          <w:sz w:val="21"/>
+          <w:szCs w:val="21"/>
+        </w:rPr>
+        <w:br/>
+      </w:r>
+      <w:r>
+        <w:rPr>
+          <w:rFonts w:ascii="Consolas" w:eastAsia="Times New Roman" w:hAnsi="Consolas" w:cs="Times New Roman"/>
+          <w:color w:val="000000"/>
+          <w:sz w:val="21"/>
+          <w:szCs w:val="21"/>
+        </w:rPr>
+        <w:t>setProperty(setProperty(body('Parse_JSON_+ve_Msg_Text'),'id</w:t>
+      </w:r>
+      <w:proofErr w:type="gramStart"/>
+      <w:r>
+        <w:rPr>
+          <w:rFonts w:ascii="Consolas" w:eastAsia="Times New Roman" w:hAnsi="Consolas" w:cs="Times New Roman"/>
+          <w:color w:val="000000"/>
+          <w:sz w:val="21"/>
+          <w:szCs w:val="21"/>
+        </w:rPr>
+        <w:t>',guid</w:t>
+      </w:r>
+      <w:proofErr w:type="gramEnd"/>
+      <w:r>
+        <w:rPr>
+          <w:rFonts w:ascii="Consolas" w:eastAsia="Times New Roman" w:hAnsi="Consolas" w:cs="Times New Roman"/>
+          <w:color w:val="000000"/>
+          <w:sz w:val="21"/>
+          <w:szCs w:val="21"/>
+        </w:rPr>
+        <w:t>()))</w:t>
+      </w:r>
+      <w:r>
+        <w:rPr>
+          <w:rFonts w:ascii="Consolas" w:eastAsia="Times New Roman" w:hAnsi="Consolas" w:cs="Times New Roman"/>
+          <w:color w:val="000000"/>
+          <w:sz w:val="21"/>
+          <w:szCs w:val="21"/>
+        </w:rPr>
+        <w:br/>
+      </w:r>
+    </w:p>
     <w:p>
       <w:pPr>
         <w:ind w:firstLine="720"/>
@@ -2923,6 +3048,7 @@
     <w:p/>
     <w:p>
       <w:r>
+        <w:lastRenderedPageBreak/>
         <w:t xml:space="preserve">Complete above cosmos </w:t>
       </w:r>
       <w:r>
@@ -3786,7 +3912,7 @@
 </file>
 
 <file path=word/numbering.xml><?xml version="1.0" encoding="utf-8"?>
-<w:numbering xmlns:wpc="http://schemas.microsoft.com/office/word/2010/wordprocessingCanvas" xmlns:cx="http://schemas.microsoft.com/office/drawing/2014/chartex" xmlns:cx1="http://schemas.microsoft.com/office/drawing/2015/9/8/chartex" xmlns:cx2="http://schemas.microsoft.com/office/drawing/2015/10/21/chartex" xmlns:cx3="http://schemas.microsoft.com/office/drawing/2016/5/9/chartex" xmlns:cx4="http://schemas.microsoft.com/office/drawing/2016/5/10/chartex" xmlns:cx5="http://schemas.microsoft.com/office/drawing/2016/5/11/chartex" xmlns:cx6="http://schemas.microsoft.com/office/drawing/2016/5/12/chartex" xmlns:cx7="http://schemas.microsoft.com/office/drawing/2016/5/13/chartex" xmlns:cx8="http://schemas.microsoft.com/office/drawing/2016/5/14/chartex" xmlns:mc="http://schemas.openxmlformats.org/markup-compatibility/2006" xmlns:aink="http://schemas.microsoft.com/office/drawing/2016/ink" xmlns:am3d="http://schemas.microsoft.com/office/drawing/2017/model3d" xmlns:o="urn:schemas-microsoft-com:office:office" xmlns:r="http://schemas.openxmlformats.org/officeDocument/2006/relationships" xmlns:m="http://schemas.openxmlformats.org/officeDocument/2006/math" xmlns:v="urn:schemas-microsoft-com:vml" xmlns:wp14="http://schemas.microsoft.com/office/word/2010/wordprocessingDrawing" xmlns:wp="http://schemas.openxmlformats.org/drawingml/2006/wordprocessingDrawing" xmlns:w10="urn:schemas-microsoft-com:office:word" xmlns:w="http://schemas.openxmlformats.org/wordprocessingml/2006/main" xmlns:w14="http://schemas.microsoft.com/office/word/2010/wordml" xmlns:w15="http://schemas.microsoft.com/office/word/2012/wordml" xmlns:w16cex="http://schemas.microsoft.com/office/word/2018/wordml/cex" xmlns:w16cid="http://schemas.microsoft.com/office/word/2016/wordml/cid" xmlns:w16="http://schemas.microsoft.com/office/word/2018/wordml" xmlns:w16se="http://schemas.microsoft.com/office/word/2015/wordml/symex" xmlns:wpg="http://schemas.microsoft.com/office/word/2010/wordprocessingGroup" xmlns:wpi="http://schemas.microsoft.com/office/word/2010/wordprocessingInk" xmlns:wne="http://schemas.microsoft.com/office/word/2006/wordml" xmlns:wps="http://schemas.microsoft.com/office/word/2010/wordprocessingShape" mc:Ignorable="w14 w15 w16se w16cid w16 w16cex wp14">
+<w:numbering xmlns:wpc="http://schemas.microsoft.com/office/word/2010/wordprocessingCanvas" xmlns:cx="http://schemas.microsoft.com/office/drawing/2014/chartex" xmlns:cx1="http://schemas.microsoft.com/office/drawing/2015/9/8/chartex" xmlns:cx2="http://schemas.microsoft.com/office/drawing/2015/10/21/chartex" xmlns:cx3="http://schemas.microsoft.com/office/drawing/2016/5/9/chartex" xmlns:cx4="http://schemas.microsoft.com/office/drawing/2016/5/10/chartex" xmlns:cx5="http://schemas.microsoft.com/office/drawing/2016/5/11/chartex" xmlns:cx6="http://schemas.microsoft.com/office/drawing/2016/5/12/chartex" xmlns:cx7="http://schemas.microsoft.com/office/drawing/2016/5/13/chartex" xmlns:cx8="http://schemas.microsoft.com/office/drawing/2016/5/14/chartex" xmlns:mc="http://schemas.openxmlformats.org/markup-compatibility/2006" xmlns:aink="http://schemas.microsoft.com/office/drawing/2016/ink" xmlns:am3d="http://schemas.microsoft.com/office/drawing/2017/model3d" xmlns:o="urn:schemas-microsoft-com:office:office" xmlns:r="http://schemas.openxmlformats.org/officeDocument/2006/relationships" xmlns:m="http://schemas.openxmlformats.org/officeDocument/2006/math" xmlns:v="urn:schemas-microsoft-com:vml" xmlns:wp14="http://schemas.microsoft.com/office/word/2010/wordprocessingDrawing" xmlns:wp="http://schemas.openxmlformats.org/drawingml/2006/wordprocessingDrawing" xmlns:w10="urn:schemas-microsoft-com:office:word" xmlns:w="http://schemas.openxmlformats.org/wordprocessingml/2006/main" xmlns:w14="http://schemas.microsoft.com/office/word/2010/wordml" xmlns:w15="http://schemas.microsoft.com/office/word/2012/wordml" xmlns:w16cex="http://schemas.microsoft.com/office/word/2018/wordml/cex" xmlns:w16cid="http://schemas.microsoft.com/office/word/2016/wordml/cid" xmlns:w16="http://schemas.microsoft.com/office/word/2018/wordml" xmlns:w16sdtdh="http://schemas.microsoft.com/office/word/2020/wordml/sdtdatahash" xmlns:w16se="http://schemas.microsoft.com/office/word/2015/wordml/symex" xmlns:wpg="http://schemas.microsoft.com/office/word/2010/wordprocessingGroup" xmlns:wpi="http://schemas.microsoft.com/office/word/2010/wordprocessingInk" xmlns:wne="http://schemas.microsoft.com/office/word/2006/wordml" xmlns:wps="http://schemas.microsoft.com/office/word/2010/wordprocessingShape" mc:Ignorable="w14 w15 w16se w16cid w16 w16cex w16sdtdh wp14">
   <w:abstractNum w:abstractNumId="0" w15:restartNumberingAfterBreak="0">
     <w:nsid w:val="4BCD49DC"/>
     <w:multiLevelType w:val="hybridMultilevel"/>
@@ -3972,7 +4098,7 @@
 </file>
 
 <file path=word/styles.xml><?xml version="1.0" encoding="utf-8"?>
-<w:styles xmlns:mc="http://schemas.openxmlformats.org/markup-compatibility/2006" xmlns:r="http://schemas.openxmlformats.org/officeDocument/2006/relationships" xmlns:w="http://schemas.openxmlformats.org/wordprocessingml/2006/main" xmlns:w14="http://schemas.microsoft.com/office/word/2010/wordml" xmlns:w15="http://schemas.microsoft.com/office/word/2012/wordml" xmlns:w16cex="http://schemas.microsoft.com/office/word/2018/wordml/cex" xmlns:w16cid="http://schemas.microsoft.com/office/word/2016/wordml/cid" xmlns:w16="http://schemas.microsoft.com/office/word/2018/wordml" xmlns:w16se="http://schemas.microsoft.com/office/word/2015/wordml/symex" mc:Ignorable="w14 w15 w16se w16cid w16 w16cex">
+<w:styles xmlns:mc="http://schemas.openxmlformats.org/markup-compatibility/2006" xmlns:r="http://schemas.openxmlformats.org/officeDocument/2006/relationships" xmlns:w="http://schemas.openxmlformats.org/wordprocessingml/2006/main" xmlns:w14="http://schemas.microsoft.com/office/word/2010/wordml" xmlns:w15="http://schemas.microsoft.com/office/word/2012/wordml" xmlns:w16cex="http://schemas.microsoft.com/office/word/2018/wordml/cex" xmlns:w16cid="http://schemas.microsoft.com/office/word/2016/wordml/cid" xmlns:w16="http://schemas.microsoft.com/office/word/2018/wordml" xmlns:w16sdtdh="http://schemas.microsoft.com/office/word/2020/wordml/sdtdatahash" xmlns:w16se="http://schemas.microsoft.com/office/word/2015/wordml/symex" mc:Ignorable="w14 w15 w16se w16cid w16 w16cex w16sdtdh">
   <w:docDefaults>
     <w:rPrDefault>
       <w:rPr>

</xml_diff>